<commit_message>
Ajout fonction pour gestion personnelle Emp et Manager
</commit_message>
<xml_diff>
--- a/Projet-Mean-M1-P11.docx
+++ b/Projet-Mean-M1-P11.docx
@@ -49,31 +49,7 @@
     </w:p>
     <w:p>
       <w:r>
-        <w:t>Créer une application MEAN (</w:t>
-      </w:r>
-      <w:proofErr w:type="spellStart"/>
-      <w:r>
-        <w:t>Mongodb</w:t>
-      </w:r>
-      <w:proofErr w:type="spellEnd"/>
-      <w:r>
-        <w:t xml:space="preserve">, Express, </w:t>
-      </w:r>
-      <w:proofErr w:type="spellStart"/>
-      <w:r>
-        <w:t>Angular</w:t>
-      </w:r>
-      <w:proofErr w:type="spellEnd"/>
-      <w:r>
-        <w:t xml:space="preserve">, </w:t>
-      </w:r>
-      <w:proofErr w:type="spellStart"/>
-      <w:r>
-        <w:t>NodeJS</w:t>
-      </w:r>
-      <w:proofErr w:type="spellEnd"/>
-      <w:r>
-        <w:t>)</w:t>
+        <w:t>Créer une application MEAN (Mongodb, Express, Angular, NodeJS)</w:t>
       </w:r>
     </w:p>
     <w:p>
@@ -224,15 +200,7 @@
         <w:t xml:space="preserve">Utiliser Github.com </w:t>
       </w:r>
       <w:r>
-        <w:t xml:space="preserve">ou </w:t>
-      </w:r>
-      <w:proofErr w:type="spellStart"/>
-      <w:r>
-        <w:t>gitlab</w:t>
-      </w:r>
-      <w:proofErr w:type="spellEnd"/>
-      <w:r>
-        <w:t xml:space="preserve"> </w:t>
+        <w:t xml:space="preserve">ou gitlab </w:t>
       </w:r>
       <w:r>
         <w:t>pour les sources</w:t>
@@ -256,15 +224,7 @@
         <w:t>vérifier</w:t>
       </w:r>
       <w:r>
-        <w:t xml:space="preserve"> l’avancement de </w:t>
-      </w:r>
-      <w:proofErr w:type="gramStart"/>
-      <w:r>
-        <w:t>vos pull</w:t>
-      </w:r>
-      <w:proofErr w:type="gramEnd"/>
-      <w:r>
-        <w:t>, ce n’est pas possible d’avoir le projet uniquement à la fin</w:t>
+        <w:t xml:space="preserve"> l’avancement de vos pull, ce n’est pas possible d’avoir le projet uniquement à la fin</w:t>
       </w:r>
     </w:p>
     <w:p>
@@ -366,15 +326,7 @@
         <w:t>s</w:t>
       </w:r>
       <w:r>
-        <w:t xml:space="preserve"> complet dans le </w:t>
-      </w:r>
-      <w:proofErr w:type="spellStart"/>
-      <w:r>
-        <w:t>footer</w:t>
-      </w:r>
-      <w:proofErr w:type="spellEnd"/>
-      <w:r>
-        <w:t xml:space="preserve"> de votre site.</w:t>
+        <w:t xml:space="preserve"> complet dans le footer de votre site.</w:t>
       </w:r>
     </w:p>
     <w:p>
@@ -499,6 +451,12 @@
         </w:rPr>
         <w:t>B</w:t>
       </w:r>
+      <w:r>
+        <w:rPr>
+          <w:color w:val="FF0000"/>
+        </w:rPr>
+        <w:t xml:space="preserve"> F</w:t>
+      </w:r>
     </w:p>
     <w:p>
       <w:pPr>
@@ -517,6 +475,15 @@
       </w:r>
       <w:r>
         <w:t>)</w:t>
+      </w:r>
+      <w:r>
+        <w:t xml:space="preserve"> </w:t>
+      </w:r>
+      <w:r>
+        <w:rPr>
+          <w:color w:val="FF0000"/>
+        </w:rPr>
+        <w:t>B F</w:t>
       </w:r>
     </w:p>
     <w:p>
@@ -540,6 +507,12 @@
         </w:rPr>
         <w:t>B</w:t>
       </w:r>
+      <w:r>
+        <w:rPr>
+          <w:color w:val="FF0000"/>
+        </w:rPr>
+        <w:t xml:space="preserve"> F</w:t>
+      </w:r>
     </w:p>
     <w:p>
       <w:pPr>
@@ -576,49 +549,7 @@
         <w:rPr>
           <w:highlight w:val="yellow"/>
         </w:rPr>
-        <w:t xml:space="preserve">(Ty F </w:t>
-      </w:r>
-      <w:proofErr w:type="spellStart"/>
-      <w:r>
-        <w:rPr>
-          <w:highlight w:val="yellow"/>
-        </w:rPr>
-        <w:t>fotsiny</w:t>
-      </w:r>
-      <w:proofErr w:type="spellEnd"/>
-      <w:r>
-        <w:rPr>
-          <w:highlight w:val="yellow"/>
-        </w:rPr>
-        <w:t xml:space="preserve"> fa </w:t>
-      </w:r>
-      <w:proofErr w:type="spellStart"/>
-      <w:r>
-        <w:rPr>
-          <w:highlight w:val="yellow"/>
-        </w:rPr>
-        <w:t>tsy</w:t>
-      </w:r>
-      <w:proofErr w:type="spellEnd"/>
-      <w:r>
-        <w:rPr>
-          <w:highlight w:val="yellow"/>
-        </w:rPr>
-        <w:t xml:space="preserve"> </w:t>
-      </w:r>
-      <w:proofErr w:type="spellStart"/>
-      <w:r>
-        <w:rPr>
-          <w:highlight w:val="yellow"/>
-        </w:rPr>
-        <w:t>mila</w:t>
-      </w:r>
-      <w:proofErr w:type="spellEnd"/>
-      <w:r>
-        <w:rPr>
-          <w:highlight w:val="yellow"/>
-        </w:rPr>
-        <w:t xml:space="preserve"> back)</w:t>
+        <w:t>(Ty F fotsiny fa tsy mila back)</w:t>
       </w:r>
     </w:p>
     <w:p>
@@ -655,6 +586,12 @@
         </w:rPr>
         <w:t>B</w:t>
       </w:r>
+      <w:r>
+        <w:rPr>
+          <w:color w:val="FF0000"/>
+        </w:rPr>
+        <w:t xml:space="preserve"> F</w:t>
+      </w:r>
     </w:p>
     <w:p>
       <w:pPr>
@@ -699,6 +636,12 @@
         </w:rPr>
         <w:t>B</w:t>
       </w:r>
+      <w:r>
+        <w:rPr>
+          <w:color w:val="FF0000"/>
+        </w:rPr>
+        <w:t xml:space="preserve"> F</w:t>
+      </w:r>
     </w:p>
     <w:p>
       <w:pPr>
@@ -1037,13 +980,8 @@
         </w:numPr>
       </w:pPr>
       <w:r>
-        <w:t xml:space="preserve">Base de donnée : </w:t>
-      </w:r>
-      <w:proofErr w:type="spellStart"/>
-      <w:r>
-        <w:t>Mongodb</w:t>
-      </w:r>
-      <w:proofErr w:type="spellEnd"/>
+        <w:t>Base de donnée : Mongodb</w:t>
+      </w:r>
     </w:p>
     <w:p>
       <w:pPr>
@@ -1054,15 +992,7 @@
         </w:numPr>
       </w:pPr>
       <w:r>
-        <w:t xml:space="preserve">Backend : Express et Javascript (pas de </w:t>
-      </w:r>
-      <w:proofErr w:type="spellStart"/>
-      <w:r>
-        <w:t>Typescript</w:t>
-      </w:r>
-      <w:proofErr w:type="spellEnd"/>
-      <w:r>
-        <w:t>)</w:t>
+        <w:t>Backend : Express et Javascript (pas de Typescript)</w:t>
       </w:r>
     </w:p>
     <w:p>
@@ -1074,23 +1004,7 @@
         </w:numPr>
       </w:pPr>
       <w:r>
-        <w:t xml:space="preserve">Frontend : </w:t>
-      </w:r>
-      <w:proofErr w:type="spellStart"/>
-      <w:r>
-        <w:t>Angular</w:t>
-      </w:r>
-      <w:proofErr w:type="spellEnd"/>
-      <w:r>
-        <w:t xml:space="preserve"> (Javascript ou </w:t>
-      </w:r>
-      <w:proofErr w:type="spellStart"/>
-      <w:r>
-        <w:t>Typescript</w:t>
-      </w:r>
-      <w:proofErr w:type="spellEnd"/>
-      <w:r>
-        <w:t>)</w:t>
+        <w:t>Frontend : Angular (Javascript ou Typescript)</w:t>
       </w:r>
     </w:p>
     <w:p>
@@ -1102,13 +1016,8 @@
         </w:numPr>
       </w:pPr>
       <w:r>
-        <w:t xml:space="preserve">Vous pouvez utiliser un </w:t>
-      </w:r>
-      <w:proofErr w:type="spellStart"/>
-      <w:r>
-        <w:t>template</w:t>
-      </w:r>
-      <w:proofErr w:type="spellEnd"/>
+        <w:t>Vous pouvez utiliser un template</w:t>
+      </w:r>
     </w:p>
     <w:p>
       <w:pPr>

</xml_diff>

<commit_message>
Ajout MVC depense avec CRUD
</commit_message>
<xml_diff>
--- a/Projet-Mean-M1-P11.docx
+++ b/Projet-Mean-M1-P11.docx
@@ -49,7 +49,31 @@
     </w:p>
     <w:p>
       <w:r>
-        <w:t>Créer une application MEAN (Mongodb, Express, Angular, NodeJS)</w:t>
+        <w:t>Créer une application MEAN (</w:t>
+      </w:r>
+      <w:proofErr w:type="spellStart"/>
+      <w:r>
+        <w:t>Mongodb</w:t>
+      </w:r>
+      <w:proofErr w:type="spellEnd"/>
+      <w:r>
+        <w:t xml:space="preserve">, Express, </w:t>
+      </w:r>
+      <w:proofErr w:type="spellStart"/>
+      <w:r>
+        <w:t>Angular</w:t>
+      </w:r>
+      <w:proofErr w:type="spellEnd"/>
+      <w:r>
+        <w:t xml:space="preserve">, </w:t>
+      </w:r>
+      <w:proofErr w:type="spellStart"/>
+      <w:r>
+        <w:t>NodeJS</w:t>
+      </w:r>
+      <w:proofErr w:type="spellEnd"/>
+      <w:r>
+        <w:t>)</w:t>
       </w:r>
     </w:p>
     <w:p>
@@ -200,7 +224,15 @@
         <w:t xml:space="preserve">Utiliser Github.com </w:t>
       </w:r>
       <w:r>
-        <w:t xml:space="preserve">ou gitlab </w:t>
+        <w:t xml:space="preserve">ou </w:t>
+      </w:r>
+      <w:proofErr w:type="spellStart"/>
+      <w:r>
+        <w:t>gitlab</w:t>
+      </w:r>
+      <w:proofErr w:type="spellEnd"/>
+      <w:r>
+        <w:t xml:space="preserve"> </w:t>
       </w:r>
       <w:r>
         <w:t>pour les sources</w:t>
@@ -224,7 +256,15 @@
         <w:t>vérifier</w:t>
       </w:r>
       <w:r>
-        <w:t xml:space="preserve"> l’avancement de vos pull, ce n’est pas possible d’avoir le projet uniquement à la fin</w:t>
+        <w:t xml:space="preserve"> l’avancement de </w:t>
+      </w:r>
+      <w:proofErr w:type="gramStart"/>
+      <w:r>
+        <w:t>vos pull</w:t>
+      </w:r>
+      <w:proofErr w:type="gramEnd"/>
+      <w:r>
+        <w:t>, ce n’est pas possible d’avoir le projet uniquement à la fin</w:t>
       </w:r>
     </w:p>
     <w:p>
@@ -326,7 +366,15 @@
         <w:t>s</w:t>
       </w:r>
       <w:r>
-        <w:t xml:space="preserve"> complet dans le footer de votre site.</w:t>
+        <w:t xml:space="preserve"> complet dans le </w:t>
+      </w:r>
+      <w:proofErr w:type="spellStart"/>
+      <w:r>
+        <w:t>footer</w:t>
+      </w:r>
+      <w:proofErr w:type="spellEnd"/>
+      <w:r>
+        <w:t xml:space="preserve"> de votre site.</w:t>
       </w:r>
     </w:p>
     <w:p>
@@ -549,7 +597,49 @@
         <w:rPr>
           <w:highlight w:val="yellow"/>
         </w:rPr>
-        <w:t>(Ty F fotsiny fa tsy mila back)</w:t>
+        <w:t xml:space="preserve">(Ty F </w:t>
+      </w:r>
+      <w:proofErr w:type="spellStart"/>
+      <w:r>
+        <w:rPr>
+          <w:highlight w:val="yellow"/>
+        </w:rPr>
+        <w:t>fotsiny</w:t>
+      </w:r>
+      <w:proofErr w:type="spellEnd"/>
+      <w:r>
+        <w:rPr>
+          <w:highlight w:val="yellow"/>
+        </w:rPr>
+        <w:t xml:space="preserve"> fa </w:t>
+      </w:r>
+      <w:proofErr w:type="spellStart"/>
+      <w:r>
+        <w:rPr>
+          <w:highlight w:val="yellow"/>
+        </w:rPr>
+        <w:t>tsy</w:t>
+      </w:r>
+      <w:proofErr w:type="spellEnd"/>
+      <w:r>
+        <w:rPr>
+          <w:highlight w:val="yellow"/>
+        </w:rPr>
+        <w:t xml:space="preserve"> </w:t>
+      </w:r>
+      <w:proofErr w:type="spellStart"/>
+      <w:r>
+        <w:rPr>
+          <w:highlight w:val="yellow"/>
+        </w:rPr>
+        <w:t>mila</w:t>
+      </w:r>
+      <w:proofErr w:type="spellEnd"/>
+      <w:r>
+        <w:rPr>
+          <w:highlight w:val="yellow"/>
+        </w:rPr>
+        <w:t xml:space="preserve"> back)</w:t>
       </w:r>
     </w:p>
     <w:p>
@@ -669,62 +759,12 @@
         <w:spacing w:after="0" w:line="240" w:lineRule="auto"/>
       </w:pPr>
       <w:r>
-        <w:t xml:space="preserve">Gestion du personnel </w:t>
-      </w:r>
-    </w:p>
-    <w:p>
-      <w:pPr>
-        <w:pStyle w:val="Paragraphedeliste"/>
-        <w:numPr>
-          <w:ilvl w:val="1"/>
-          <w:numId w:val="10"/>
-        </w:numPr>
-        <w:spacing w:after="0" w:line="240" w:lineRule="auto"/>
-      </w:pPr>
-      <w:r>
-        <w:lastRenderedPageBreak/>
-        <w:t>Gestion des services (nom, prix, durée, commission)</w:t>
-      </w:r>
-    </w:p>
-    <w:p>
-      <w:pPr>
-        <w:pStyle w:val="Paragraphedeliste"/>
-        <w:numPr>
-          <w:ilvl w:val="1"/>
-          <w:numId w:val="10"/>
-        </w:numPr>
-        <w:spacing w:after="0" w:line="240" w:lineRule="auto"/>
-      </w:pPr>
-      <w:r>
-        <w:t>Avoir des statistiques</w:t>
-      </w:r>
-    </w:p>
-    <w:p>
-      <w:pPr>
-        <w:pStyle w:val="Paragraphedeliste"/>
-        <w:numPr>
-          <w:ilvl w:val="2"/>
-          <w:numId w:val="10"/>
-        </w:numPr>
-        <w:spacing w:after="0" w:line="240" w:lineRule="auto"/>
-      </w:pPr>
-      <w:r>
-        <w:t>Temps moyen de travail pour chaque employé</w:t>
-      </w:r>
-    </w:p>
-    <w:p>
-      <w:pPr>
-        <w:pStyle w:val="Paragraphedeliste"/>
-        <w:numPr>
-          <w:ilvl w:val="2"/>
-          <w:numId w:val="10"/>
-        </w:numPr>
-        <w:spacing w:after="0" w:line="240" w:lineRule="auto"/>
-      </w:pPr>
-      <w:r>
-        <w:t>Le nombre de réservation par jour, par mois</w:t>
-      </w:r>
-      <w:r>
+        <w:t>Gestion du personnel</w:t>
+      </w:r>
+      <w:r>
+        <w:rPr>
+          <w:color w:val="FF0000"/>
+        </w:rPr>
         <w:t xml:space="preserve"> </w:t>
       </w:r>
       <w:r>
@@ -738,6 +778,74 @@
       <w:pPr>
         <w:pStyle w:val="Paragraphedeliste"/>
         <w:numPr>
+          <w:ilvl w:val="1"/>
+          <w:numId w:val="10"/>
+        </w:numPr>
+        <w:spacing w:after="0" w:line="240" w:lineRule="auto"/>
+      </w:pPr>
+      <w:r>
+        <w:lastRenderedPageBreak/>
+        <w:t>Gestion des services (nom, prix, durée, commission)</w:t>
+      </w:r>
+      <w:r>
+        <w:rPr>
+          <w:color w:val="FF0000"/>
+        </w:rPr>
+        <w:t xml:space="preserve"> B</w:t>
+      </w:r>
+    </w:p>
+    <w:p>
+      <w:pPr>
+        <w:pStyle w:val="Paragraphedeliste"/>
+        <w:numPr>
+          <w:ilvl w:val="1"/>
+          <w:numId w:val="10"/>
+        </w:numPr>
+        <w:spacing w:after="0" w:line="240" w:lineRule="auto"/>
+      </w:pPr>
+      <w:r>
+        <w:t>Avoir des statistiques</w:t>
+      </w:r>
+    </w:p>
+    <w:p>
+      <w:pPr>
+        <w:pStyle w:val="Paragraphedeliste"/>
+        <w:numPr>
+          <w:ilvl w:val="2"/>
+          <w:numId w:val="10"/>
+        </w:numPr>
+        <w:spacing w:after="0" w:line="240" w:lineRule="auto"/>
+      </w:pPr>
+      <w:r>
+        <w:t>Temps moyen de travail pour chaque employé</w:t>
+      </w:r>
+    </w:p>
+    <w:p>
+      <w:pPr>
+        <w:pStyle w:val="Paragraphedeliste"/>
+        <w:numPr>
+          <w:ilvl w:val="2"/>
+          <w:numId w:val="10"/>
+        </w:numPr>
+        <w:spacing w:after="0" w:line="240" w:lineRule="auto"/>
+      </w:pPr>
+      <w:r>
+        <w:t>Le nombre de réservation par jour, par mois</w:t>
+      </w:r>
+      <w:r>
+        <w:t xml:space="preserve"> </w:t>
+      </w:r>
+      <w:r>
+        <w:rPr>
+          <w:color w:val="FF0000"/>
+        </w:rPr>
+        <w:t>B</w:t>
+      </w:r>
+    </w:p>
+    <w:p>
+      <w:pPr>
+        <w:pStyle w:val="Paragraphedeliste"/>
+        <w:numPr>
           <w:ilvl w:val="2"/>
           <w:numId w:val="10"/>
         </w:numPr>
@@ -980,8 +1088,13 @@
         </w:numPr>
       </w:pPr>
       <w:r>
-        <w:t>Base de donnée : Mongodb</w:t>
-      </w:r>
+        <w:t xml:space="preserve">Base de donnée : </w:t>
+      </w:r>
+      <w:proofErr w:type="spellStart"/>
+      <w:r>
+        <w:t>Mongodb</w:t>
+      </w:r>
+      <w:proofErr w:type="spellEnd"/>
     </w:p>
     <w:p>
       <w:pPr>
@@ -992,7 +1105,15 @@
         </w:numPr>
       </w:pPr>
       <w:r>
-        <w:t>Backend : Express et Javascript (pas de Typescript)</w:t>
+        <w:t xml:space="preserve">Backend : Express et Javascript (pas de </w:t>
+      </w:r>
+      <w:proofErr w:type="spellStart"/>
+      <w:r>
+        <w:t>Typescript</w:t>
+      </w:r>
+      <w:proofErr w:type="spellEnd"/>
+      <w:r>
+        <w:t>)</w:t>
       </w:r>
     </w:p>
     <w:p>
@@ -1004,7 +1125,23 @@
         </w:numPr>
       </w:pPr>
       <w:r>
-        <w:t>Frontend : Angular (Javascript ou Typescript)</w:t>
+        <w:t xml:space="preserve">Frontend : </w:t>
+      </w:r>
+      <w:proofErr w:type="spellStart"/>
+      <w:r>
+        <w:t>Angular</w:t>
+      </w:r>
+      <w:proofErr w:type="spellEnd"/>
+      <w:r>
+        <w:t xml:space="preserve"> (Javascript ou </w:t>
+      </w:r>
+      <w:proofErr w:type="spellStart"/>
+      <w:r>
+        <w:t>Typescript</w:t>
+      </w:r>
+      <w:proofErr w:type="spellEnd"/>
+      <w:r>
+        <w:t>)</w:t>
       </w:r>
     </w:p>
     <w:p>
@@ -1016,8 +1153,13 @@
         </w:numPr>
       </w:pPr>
       <w:r>
-        <w:t>Vous pouvez utiliser un template</w:t>
-      </w:r>
+        <w:t xml:space="preserve">Vous pouvez utiliser un </w:t>
+      </w:r>
+      <w:proofErr w:type="spellStart"/>
+      <w:r>
+        <w:t>template</w:t>
+      </w:r>
+      <w:proofErr w:type="spellEnd"/>
     </w:p>
     <w:p>
       <w:pPr>

</xml_diff>

<commit_message>
Description de vos modifications
</commit_message>
<xml_diff>
--- a/Projet-Mean-M1-P11.docx
+++ b/Projet-Mean-M1-P11.docx
@@ -49,31 +49,7 @@
     </w:p>
     <w:p>
       <w:r>
-        <w:t>Créer une application MEAN (</w:t>
-      </w:r>
-      <w:proofErr w:type="spellStart"/>
-      <w:r>
-        <w:t>Mongodb</w:t>
-      </w:r>
-      <w:proofErr w:type="spellEnd"/>
-      <w:r>
-        <w:t xml:space="preserve">, Express, </w:t>
-      </w:r>
-      <w:proofErr w:type="spellStart"/>
-      <w:r>
-        <w:t>Angular</w:t>
-      </w:r>
-      <w:proofErr w:type="spellEnd"/>
-      <w:r>
-        <w:t xml:space="preserve">, </w:t>
-      </w:r>
-      <w:proofErr w:type="spellStart"/>
-      <w:r>
-        <w:t>NodeJS</w:t>
-      </w:r>
-      <w:proofErr w:type="spellEnd"/>
-      <w:r>
-        <w:t>)</w:t>
+        <w:t>Créer une application MEAN (Mongodb, Express, Angular, NodeJS)</w:t>
       </w:r>
     </w:p>
     <w:p>
@@ -224,15 +200,7 @@
         <w:t xml:space="preserve">Utiliser Github.com </w:t>
       </w:r>
       <w:r>
-        <w:t xml:space="preserve">ou </w:t>
-      </w:r>
-      <w:proofErr w:type="spellStart"/>
-      <w:r>
-        <w:t>gitlab</w:t>
-      </w:r>
-      <w:proofErr w:type="spellEnd"/>
-      <w:r>
-        <w:t xml:space="preserve"> </w:t>
+        <w:t xml:space="preserve">ou gitlab </w:t>
       </w:r>
       <w:r>
         <w:t>pour les sources</w:t>
@@ -256,15 +224,7 @@
         <w:t>vérifier</w:t>
       </w:r>
       <w:r>
-        <w:t xml:space="preserve"> l’avancement de </w:t>
-      </w:r>
-      <w:proofErr w:type="gramStart"/>
-      <w:r>
-        <w:t>vos pull</w:t>
-      </w:r>
-      <w:proofErr w:type="gramEnd"/>
-      <w:r>
-        <w:t>, ce n’est pas possible d’avoir le projet uniquement à la fin</w:t>
+        <w:t xml:space="preserve"> l’avancement de vos pull, ce n’est pas possible d’avoir le projet uniquement à la fin</w:t>
       </w:r>
     </w:p>
     <w:p>
@@ -366,15 +326,7 @@
         <w:t>s</w:t>
       </w:r>
       <w:r>
-        <w:t xml:space="preserve"> complet dans le </w:t>
-      </w:r>
-      <w:proofErr w:type="spellStart"/>
-      <w:r>
-        <w:t>footer</w:t>
-      </w:r>
-      <w:proofErr w:type="spellEnd"/>
-      <w:r>
-        <w:t xml:space="preserve"> de votre site.</w:t>
+        <w:t xml:space="preserve"> complet dans le footer de votre site.</w:t>
       </w:r>
     </w:p>
     <w:p>
@@ -447,7 +399,13 @@
         <w:rPr>
           <w:color w:val="FF0000"/>
         </w:rPr>
-        <w:t xml:space="preserve"> B F</w:t>
+        <w:t xml:space="preserve"> </w:t>
+      </w:r>
+      <w:r>
+        <w:rPr>
+          <w:color w:val="FF0000"/>
+        </w:rPr>
+        <w:t>V</w:t>
       </w:r>
     </w:p>
     <w:p>
@@ -463,6 +421,236 @@
         <w:t>Prise de rendez-vous en ligne, avec les services demandés (chaque service a un délai et un prix prédéfini)</w:t>
       </w:r>
       <w:r>
+        <w:t xml:space="preserve"> </w:t>
+      </w:r>
+      <w:r>
+        <w:rPr>
+          <w:color w:val="FF0000"/>
+        </w:rPr>
+        <w:t>V</w:t>
+      </w:r>
+    </w:p>
+    <w:p>
+      <w:pPr>
+        <w:pStyle w:val="Paragraphedeliste"/>
+        <w:numPr>
+          <w:ilvl w:val="1"/>
+          <w:numId w:val="10"/>
+        </w:numPr>
+        <w:spacing w:after="0" w:line="240" w:lineRule="auto"/>
+      </w:pPr>
+      <w:r>
+        <w:t>Historique des rendez-vous</w:t>
+      </w:r>
+      <w:r>
+        <w:t xml:space="preserve"> </w:t>
+      </w:r>
+      <w:r>
+        <w:rPr>
+          <w:color w:val="FF0000"/>
+        </w:rPr>
+        <w:t>V</w:t>
+      </w:r>
+    </w:p>
+    <w:p>
+      <w:pPr>
+        <w:pStyle w:val="Paragraphedeliste"/>
+        <w:numPr>
+          <w:ilvl w:val="1"/>
+          <w:numId w:val="10"/>
+        </w:numPr>
+        <w:spacing w:after="0" w:line="240" w:lineRule="auto"/>
+      </w:pPr>
+      <w:r>
+        <w:t xml:space="preserve">Gestion des préférences (service et employé préféré, </w:t>
+      </w:r>
+      <w:r>
+        <w:t>etc.…</w:t>
+      </w:r>
+      <w:r>
+        <w:t>)</w:t>
+      </w:r>
+      <w:r>
+        <w:t xml:space="preserve"> </w:t>
+      </w:r>
+      <w:r>
+        <w:rPr>
+          <w:color w:val="FF0000"/>
+        </w:rPr>
+        <w:t>V</w:t>
+      </w:r>
+    </w:p>
+    <w:p>
+      <w:pPr>
+        <w:pStyle w:val="Paragraphedeliste"/>
+        <w:numPr>
+          <w:ilvl w:val="1"/>
+          <w:numId w:val="10"/>
+        </w:numPr>
+        <w:spacing w:after="0" w:line="240" w:lineRule="auto"/>
+      </w:pPr>
+      <w:r>
+        <w:t>Rappel des rendez-vous</w:t>
+      </w:r>
+      <w:r>
+        <w:t xml:space="preserve"> </w:t>
+      </w:r>
+      <w:r>
+        <w:rPr>
+          <w:color w:val="FF0000"/>
+        </w:rPr>
+        <w:t>V</w:t>
+      </w:r>
+    </w:p>
+    <w:p>
+      <w:pPr>
+        <w:pStyle w:val="Paragraphedeliste"/>
+        <w:numPr>
+          <w:ilvl w:val="1"/>
+          <w:numId w:val="10"/>
+        </w:numPr>
+        <w:spacing w:after="0" w:line="240" w:lineRule="auto"/>
+      </w:pPr>
+      <w:r>
+        <w:t>Notifications offres spéciales</w:t>
+      </w:r>
+      <w:r>
+        <w:t xml:space="preserve"> </w:t>
+      </w:r>
+    </w:p>
+    <w:p>
+      <w:pPr>
+        <w:pStyle w:val="Paragraphedeliste"/>
+        <w:numPr>
+          <w:ilvl w:val="1"/>
+          <w:numId w:val="10"/>
+        </w:numPr>
+        <w:spacing w:after="0" w:line="240" w:lineRule="auto"/>
+      </w:pPr>
+      <w:r>
+        <w:t>Paiement en ligne (à simuler)</w:t>
+      </w:r>
+      <w:r>
+        <w:t xml:space="preserve"> </w:t>
+      </w:r>
+      <w:r>
+        <w:rPr>
+          <w:color w:val="FF0000"/>
+        </w:rPr>
+        <w:t>V</w:t>
+      </w:r>
+    </w:p>
+    <w:p>
+      <w:pPr>
+        <w:pStyle w:val="Paragraphedeliste"/>
+        <w:numPr>
+          <w:ilvl w:val="0"/>
+          <w:numId w:val="10"/>
+        </w:numPr>
+        <w:spacing w:after="0" w:line="240" w:lineRule="auto"/>
+      </w:pPr>
+      <w:r>
+        <w:t xml:space="preserve">Pour </w:t>
+      </w:r>
+      <w:r>
+        <w:t>l’employé</w:t>
+      </w:r>
+    </w:p>
+    <w:p>
+      <w:pPr>
+        <w:pStyle w:val="Paragraphedeliste"/>
+        <w:numPr>
+          <w:ilvl w:val="1"/>
+          <w:numId w:val="10"/>
+        </w:numPr>
+        <w:spacing w:after="0" w:line="240" w:lineRule="auto"/>
+      </w:pPr>
+      <w:r>
+        <w:t xml:space="preserve">Affichage des rendez-vous </w:t>
+      </w:r>
+      <w:r>
+        <w:rPr>
+          <w:color w:val="FF0000"/>
+        </w:rPr>
+        <w:t>V</w:t>
+      </w:r>
+    </w:p>
+    <w:p>
+      <w:pPr>
+        <w:pStyle w:val="Paragraphedeliste"/>
+        <w:numPr>
+          <w:ilvl w:val="1"/>
+          <w:numId w:val="10"/>
+        </w:numPr>
+        <w:spacing w:after="0" w:line="240" w:lineRule="auto"/>
+      </w:pPr>
+      <w:r>
+        <w:t>Gestion de profil et horaire de travail</w:t>
+      </w:r>
+      <w:r>
+        <w:t xml:space="preserve"> </w:t>
+      </w:r>
+    </w:p>
+    <w:p>
+      <w:pPr>
+        <w:pStyle w:val="Paragraphedeliste"/>
+        <w:numPr>
+          <w:ilvl w:val="1"/>
+          <w:numId w:val="10"/>
+        </w:numPr>
+        <w:spacing w:after="0" w:line="240" w:lineRule="auto"/>
+      </w:pPr>
+      <w:r>
+        <w:t xml:space="preserve">Suivi </w:t>
+      </w:r>
+      <w:r>
+        <w:t>des tâches effectuées</w:t>
+      </w:r>
+      <w:r>
+        <w:t xml:space="preserve"> et du montant de commission pour la journée (en % par rapport au prix des services)</w:t>
+      </w:r>
+      <w:r>
+        <w:t xml:space="preserve"> </w:t>
+      </w:r>
+      <w:r>
+        <w:rPr>
+          <w:color w:val="FF0000"/>
+        </w:rPr>
+        <w:t>V</w:t>
+      </w:r>
+    </w:p>
+    <w:p>
+      <w:pPr>
+        <w:pStyle w:val="Paragraphedeliste"/>
+        <w:numPr>
+          <w:ilvl w:val="0"/>
+          <w:numId w:val="10"/>
+        </w:numPr>
+        <w:spacing w:after="0" w:line="240" w:lineRule="auto"/>
+      </w:pPr>
+      <w:r>
+        <w:t xml:space="preserve">Pour </w:t>
+      </w:r>
+      <w:r>
+        <w:t>le manager</w:t>
+      </w:r>
+    </w:p>
+    <w:p>
+      <w:pPr>
+        <w:pStyle w:val="Paragraphedeliste"/>
+        <w:numPr>
+          <w:ilvl w:val="1"/>
+          <w:numId w:val="10"/>
+        </w:numPr>
+        <w:spacing w:after="0" w:line="240" w:lineRule="auto"/>
+      </w:pPr>
+      <w:r>
+        <w:t>Gestion du personnel</w:t>
+      </w:r>
+      <w:r>
+        <w:rPr>
+          <w:color w:val="FF0000"/>
+        </w:rPr>
         <w:t xml:space="preserve"> </w:t>
       </w:r>
       <w:r>
@@ -471,11 +659,25 @@
         </w:rPr>
         <w:t>B</w:t>
       </w:r>
+    </w:p>
+    <w:p>
+      <w:pPr>
+        <w:pStyle w:val="Paragraphedeliste"/>
+        <w:numPr>
+          <w:ilvl w:val="1"/>
+          <w:numId w:val="10"/>
+        </w:numPr>
+        <w:spacing w:after="0" w:line="240" w:lineRule="auto"/>
+      </w:pPr>
+      <w:r>
+        <w:lastRenderedPageBreak/>
+        <w:t>Gestion des services (nom, prix, durée, commission)</w:t>
+      </w:r>
       <w:r>
         <w:rPr>
           <w:color w:val="FF0000"/>
         </w:rPr>
-        <w:t xml:space="preserve"> F</w:t>
+        <w:t xml:space="preserve"> B</w:t>
       </w:r>
     </w:p>
     <w:p>
@@ -488,7 +690,33 @@
         <w:spacing w:after="0" w:line="240" w:lineRule="auto"/>
       </w:pPr>
       <w:r>
-        <w:t>Historique des rendez-vous</w:t>
+        <w:t>Avoir des statistiques</w:t>
+      </w:r>
+    </w:p>
+    <w:p>
+      <w:pPr>
+        <w:pStyle w:val="Paragraphedeliste"/>
+        <w:numPr>
+          <w:ilvl w:val="2"/>
+          <w:numId w:val="10"/>
+        </w:numPr>
+        <w:spacing w:after="0" w:line="240" w:lineRule="auto"/>
+      </w:pPr>
+      <w:r>
+        <w:t>Temps moyen de travail pour chaque employé</w:t>
+      </w:r>
+    </w:p>
+    <w:p>
+      <w:pPr>
+        <w:pStyle w:val="Paragraphedeliste"/>
+        <w:numPr>
+          <w:ilvl w:val="2"/>
+          <w:numId w:val="10"/>
+        </w:numPr>
+        <w:spacing w:after="0" w:line="240" w:lineRule="auto"/>
+      </w:pPr>
+      <w:r>
+        <w:t>Le nombre de réservation par jour, par mois</w:t>
       </w:r>
       <w:r>
         <w:t xml:space="preserve"> </w:t>
@@ -499,54 +727,23 @@
         </w:rPr>
         <w:t>B</w:t>
       </w:r>
+    </w:p>
+    <w:p>
+      <w:pPr>
+        <w:pStyle w:val="Paragraphedeliste"/>
+        <w:numPr>
+          <w:ilvl w:val="2"/>
+          <w:numId w:val="10"/>
+        </w:numPr>
+        <w:spacing w:after="0" w:line="240" w:lineRule="auto"/>
+      </w:pPr>
+      <w:r>
+        <w:t>Chiffre d’affaires par jour, par mois</w:t>
+      </w:r>
       <w:r>
         <w:rPr>
           <w:color w:val="FF0000"/>
         </w:rPr>
-        <w:t xml:space="preserve"> F</w:t>
-      </w:r>
-    </w:p>
-    <w:p>
-      <w:pPr>
-        <w:pStyle w:val="Paragraphedeliste"/>
-        <w:numPr>
-          <w:ilvl w:val="1"/>
-          <w:numId w:val="10"/>
-        </w:numPr>
-        <w:spacing w:after="0" w:line="240" w:lineRule="auto"/>
-      </w:pPr>
-      <w:r>
-        <w:t xml:space="preserve">Gestion des préférences (service et employé préféré, </w:t>
-      </w:r>
-      <w:r>
-        <w:t>etc.…</w:t>
-      </w:r>
-      <w:r>
-        <w:t>)</w:t>
-      </w:r>
-      <w:r>
-        <w:t xml:space="preserve"> </w:t>
-      </w:r>
-      <w:r>
-        <w:rPr>
-          <w:color w:val="FF0000"/>
-        </w:rPr>
-        <w:t>B F</w:t>
-      </w:r>
-    </w:p>
-    <w:p>
-      <w:pPr>
-        <w:pStyle w:val="Paragraphedeliste"/>
-        <w:numPr>
-          <w:ilvl w:val="1"/>
-          <w:numId w:val="10"/>
-        </w:numPr>
-        <w:spacing w:after="0" w:line="240" w:lineRule="auto"/>
-      </w:pPr>
-      <w:r>
-        <w:t>Rappel des rendez-vous</w:t>
-      </w:r>
-      <w:r>
         <w:t xml:space="preserve"> </w:t>
       </w:r>
       <w:r>
@@ -555,40 +752,113 @@
         </w:rPr>
         <w:t>B</w:t>
       </w:r>
+    </w:p>
+    <w:p>
+      <w:pPr>
+        <w:pStyle w:val="Paragraphedeliste"/>
+        <w:numPr>
+          <w:ilvl w:val="2"/>
+          <w:numId w:val="10"/>
+        </w:numPr>
+        <w:spacing w:after="0" w:line="240" w:lineRule="auto"/>
+      </w:pPr>
+      <w:r>
+        <w:t>Avoir le bénéfice par mois en entrant les dépenses</w:t>
+      </w:r>
       <w:r>
         <w:rPr>
           <w:color w:val="FF0000"/>
         </w:rPr>
-        <w:t xml:space="preserve"> F</w:t>
-      </w:r>
-    </w:p>
-    <w:p>
-      <w:pPr>
-        <w:pStyle w:val="Paragraphedeliste"/>
-        <w:numPr>
-          <w:ilvl w:val="1"/>
+        <w:t xml:space="preserve"> B</w:t>
+      </w:r>
+    </w:p>
+    <w:p>
+      <w:pPr>
+        <w:pStyle w:val="Paragraphedeliste"/>
+        <w:numPr>
+          <w:ilvl w:val="3"/>
           <w:numId w:val="10"/>
         </w:numPr>
         <w:spacing w:after="0" w:line="240" w:lineRule="auto"/>
       </w:pPr>
       <w:r>
-        <w:t>Notifications offres spéciales</w:t>
-      </w:r>
-      <w:r>
-        <w:t xml:space="preserve"> </w:t>
-      </w:r>
-    </w:p>
-    <w:p>
-      <w:pPr>
-        <w:pStyle w:val="Paragraphedeliste"/>
-        <w:numPr>
-          <w:ilvl w:val="1"/>
+        <w:t>Salaire</w:t>
+      </w:r>
+    </w:p>
+    <w:p>
+      <w:pPr>
+        <w:pStyle w:val="Paragraphedeliste"/>
+        <w:numPr>
+          <w:ilvl w:val="3"/>
           <w:numId w:val="10"/>
         </w:numPr>
         <w:spacing w:after="0" w:line="240" w:lineRule="auto"/>
       </w:pPr>
       <w:r>
-        <w:t>Paiement en ligne (à simuler)</w:t>
+        <w:t>Loyer</w:t>
+      </w:r>
+    </w:p>
+    <w:p>
+      <w:pPr>
+        <w:pStyle w:val="Paragraphedeliste"/>
+        <w:numPr>
+          <w:ilvl w:val="3"/>
+          <w:numId w:val="10"/>
+        </w:numPr>
+        <w:spacing w:after="0" w:line="240" w:lineRule="auto"/>
+      </w:pPr>
+      <w:r>
+        <w:t>Achat pièce</w:t>
+      </w:r>
+    </w:p>
+    <w:p>
+      <w:pPr>
+        <w:pStyle w:val="Paragraphedeliste"/>
+        <w:numPr>
+          <w:ilvl w:val="3"/>
+          <w:numId w:val="10"/>
+        </w:numPr>
+        <w:spacing w:after="0" w:line="240" w:lineRule="auto"/>
+      </w:pPr>
+      <w:r>
+        <w:t>Autres dépenses</w:t>
+      </w:r>
+    </w:p>
+    <w:p>
+      <w:pPr>
+        <w:pStyle w:val="Titre2"/>
+      </w:pPr>
+      <w:r>
+        <w:t>Contrainte fonctionnelle</w:t>
+      </w:r>
+    </w:p>
+    <w:p>
+      <w:r>
+        <w:t xml:space="preserve">Le site doit </w:t>
+      </w:r>
+      <w:r>
+        <w:t>contenir au</w:t>
+      </w:r>
+      <w:r>
+        <w:t xml:space="preserve"> moins </w:t>
+      </w:r>
+      <w:r>
+        <w:t>les fonctionnalités suivantes :</w:t>
+      </w:r>
+    </w:p>
+    <w:p>
+      <w:pPr>
+        <w:pStyle w:val="Paragraphedeliste"/>
+        <w:numPr>
+          <w:ilvl w:val="0"/>
+          <w:numId w:val="7"/>
+        </w:numPr>
+      </w:pPr>
+      <w:r>
+        <w:t>Login,</w:t>
+      </w:r>
+      <w:r>
+        <w:t xml:space="preserve"> Inscription</w:t>
       </w:r>
       <w:r>
         <w:t xml:space="preserve"> </w:t>
@@ -605,342 +875,6 @@
         <w:pStyle w:val="Paragraphedeliste"/>
         <w:numPr>
           <w:ilvl w:val="0"/>
-          <w:numId w:val="10"/>
-        </w:numPr>
-        <w:spacing w:after="0" w:line="240" w:lineRule="auto"/>
-      </w:pPr>
-      <w:r>
-        <w:t xml:space="preserve">Pour </w:t>
-      </w:r>
-      <w:r>
-        <w:t>l’employé</w:t>
-      </w:r>
-    </w:p>
-    <w:p>
-      <w:pPr>
-        <w:pStyle w:val="Paragraphedeliste"/>
-        <w:numPr>
-          <w:ilvl w:val="1"/>
-          <w:numId w:val="10"/>
-        </w:numPr>
-        <w:spacing w:after="0" w:line="240" w:lineRule="auto"/>
-      </w:pPr>
-      <w:r>
-        <w:t xml:space="preserve">Affichage des rendez-vous </w:t>
-      </w:r>
-      <w:r>
-        <w:rPr>
-          <w:color w:val="FF0000"/>
-        </w:rPr>
-        <w:t>B</w:t>
-      </w:r>
-      <w:r>
-        <w:rPr>
-          <w:color w:val="FF0000"/>
-        </w:rPr>
-        <w:t xml:space="preserve"> F</w:t>
-      </w:r>
-    </w:p>
-    <w:p>
-      <w:pPr>
-        <w:pStyle w:val="Paragraphedeliste"/>
-        <w:numPr>
-          <w:ilvl w:val="1"/>
-          <w:numId w:val="10"/>
-        </w:numPr>
-        <w:spacing w:after="0" w:line="240" w:lineRule="auto"/>
-      </w:pPr>
-      <w:r>
-        <w:t>Gestion de profil et horaire de travail</w:t>
-      </w:r>
-      <w:r>
-        <w:t xml:space="preserve"> </w:t>
-      </w:r>
-    </w:p>
-    <w:p>
-      <w:pPr>
-        <w:pStyle w:val="Paragraphedeliste"/>
-        <w:numPr>
-          <w:ilvl w:val="1"/>
-          <w:numId w:val="10"/>
-        </w:numPr>
-        <w:spacing w:after="0" w:line="240" w:lineRule="auto"/>
-      </w:pPr>
-      <w:r>
-        <w:t xml:space="preserve">Suivi </w:t>
-      </w:r>
-      <w:r>
-        <w:t>des tâches effectuées</w:t>
-      </w:r>
-      <w:r>
-        <w:t xml:space="preserve"> et du montant de commission pour la journée (en % par rapport au prix des services)</w:t>
-      </w:r>
-      <w:r>
-        <w:t xml:space="preserve"> </w:t>
-      </w:r>
-      <w:r>
-        <w:rPr>
-          <w:color w:val="FF0000"/>
-        </w:rPr>
-        <w:t>B</w:t>
-      </w:r>
-      <w:r>
-        <w:rPr>
-          <w:color w:val="FF0000"/>
-        </w:rPr>
-        <w:t xml:space="preserve"> F</w:t>
-      </w:r>
-    </w:p>
-    <w:p>
-      <w:pPr>
-        <w:pStyle w:val="Paragraphedeliste"/>
-        <w:numPr>
-          <w:ilvl w:val="0"/>
-          <w:numId w:val="10"/>
-        </w:numPr>
-        <w:spacing w:after="0" w:line="240" w:lineRule="auto"/>
-      </w:pPr>
-      <w:r>
-        <w:t xml:space="preserve">Pour </w:t>
-      </w:r>
-      <w:r>
-        <w:t>le manager</w:t>
-      </w:r>
-    </w:p>
-    <w:p>
-      <w:pPr>
-        <w:pStyle w:val="Paragraphedeliste"/>
-        <w:numPr>
-          <w:ilvl w:val="1"/>
-          <w:numId w:val="10"/>
-        </w:numPr>
-        <w:spacing w:after="0" w:line="240" w:lineRule="auto"/>
-      </w:pPr>
-      <w:r>
-        <w:t>Gestion du personnel</w:t>
-      </w:r>
-      <w:r>
-        <w:rPr>
-          <w:color w:val="FF0000"/>
-        </w:rPr>
-        <w:t xml:space="preserve"> </w:t>
-      </w:r>
-      <w:r>
-        <w:rPr>
-          <w:color w:val="FF0000"/>
-        </w:rPr>
-        <w:t>B</w:t>
-      </w:r>
-    </w:p>
-    <w:p>
-      <w:pPr>
-        <w:pStyle w:val="Paragraphedeliste"/>
-        <w:numPr>
-          <w:ilvl w:val="1"/>
-          <w:numId w:val="10"/>
-        </w:numPr>
-        <w:spacing w:after="0" w:line="240" w:lineRule="auto"/>
-      </w:pPr>
-      <w:r>
-        <w:lastRenderedPageBreak/>
-        <w:t>Gestion des services (nom, prix, durée, commission)</w:t>
-      </w:r>
-      <w:r>
-        <w:rPr>
-          <w:color w:val="FF0000"/>
-        </w:rPr>
-        <w:t xml:space="preserve"> B</w:t>
-      </w:r>
-    </w:p>
-    <w:p>
-      <w:pPr>
-        <w:pStyle w:val="Paragraphedeliste"/>
-        <w:numPr>
-          <w:ilvl w:val="1"/>
-          <w:numId w:val="10"/>
-        </w:numPr>
-        <w:spacing w:after="0" w:line="240" w:lineRule="auto"/>
-      </w:pPr>
-      <w:r>
-        <w:t>Avoir des statistiques</w:t>
-      </w:r>
-    </w:p>
-    <w:p>
-      <w:pPr>
-        <w:pStyle w:val="Paragraphedeliste"/>
-        <w:numPr>
-          <w:ilvl w:val="2"/>
-          <w:numId w:val="10"/>
-        </w:numPr>
-        <w:spacing w:after="0" w:line="240" w:lineRule="auto"/>
-      </w:pPr>
-      <w:r>
-        <w:t>Temps moyen de travail pour chaque employé</w:t>
-      </w:r>
-    </w:p>
-    <w:p>
-      <w:pPr>
-        <w:pStyle w:val="Paragraphedeliste"/>
-        <w:numPr>
-          <w:ilvl w:val="2"/>
-          <w:numId w:val="10"/>
-        </w:numPr>
-        <w:spacing w:after="0" w:line="240" w:lineRule="auto"/>
-      </w:pPr>
-      <w:r>
-        <w:t>Le nombre de réservation par jour, par mois</w:t>
-      </w:r>
-      <w:r>
-        <w:t xml:space="preserve"> </w:t>
-      </w:r>
-      <w:r>
-        <w:rPr>
-          <w:color w:val="FF0000"/>
-        </w:rPr>
-        <w:t>B</w:t>
-      </w:r>
-    </w:p>
-    <w:p>
-      <w:pPr>
-        <w:pStyle w:val="Paragraphedeliste"/>
-        <w:numPr>
-          <w:ilvl w:val="2"/>
-          <w:numId w:val="10"/>
-        </w:numPr>
-        <w:spacing w:after="0" w:line="240" w:lineRule="auto"/>
-      </w:pPr>
-      <w:r>
-        <w:t>Chiffre d’affaires par jour, par mois</w:t>
-      </w:r>
-      <w:r>
-        <w:rPr>
-          <w:color w:val="FF0000"/>
-        </w:rPr>
-        <w:t xml:space="preserve"> </w:t>
-      </w:r>
-      <w:r>
-        <w:rPr>
-          <w:color w:val="FF0000"/>
-        </w:rPr>
-        <w:t>B</w:t>
-      </w:r>
-    </w:p>
-    <w:p>
-      <w:pPr>
-        <w:pStyle w:val="Paragraphedeliste"/>
-        <w:numPr>
-          <w:ilvl w:val="2"/>
-          <w:numId w:val="10"/>
-        </w:numPr>
-        <w:spacing w:after="0" w:line="240" w:lineRule="auto"/>
-      </w:pPr>
-      <w:r>
-        <w:t>Avoir le bénéfice par mois en entrant les dépenses</w:t>
-      </w:r>
-    </w:p>
-    <w:p>
-      <w:pPr>
-        <w:pStyle w:val="Paragraphedeliste"/>
-        <w:numPr>
-          <w:ilvl w:val="3"/>
-          <w:numId w:val="10"/>
-        </w:numPr>
-        <w:spacing w:after="0" w:line="240" w:lineRule="auto"/>
-      </w:pPr>
-      <w:r>
-        <w:t>Salaire</w:t>
-      </w:r>
-    </w:p>
-    <w:p>
-      <w:pPr>
-        <w:pStyle w:val="Paragraphedeliste"/>
-        <w:numPr>
-          <w:ilvl w:val="3"/>
-          <w:numId w:val="10"/>
-        </w:numPr>
-        <w:spacing w:after="0" w:line="240" w:lineRule="auto"/>
-      </w:pPr>
-      <w:r>
-        <w:t>Loyer</w:t>
-      </w:r>
-    </w:p>
-    <w:p>
-      <w:pPr>
-        <w:pStyle w:val="Paragraphedeliste"/>
-        <w:numPr>
-          <w:ilvl w:val="3"/>
-          <w:numId w:val="10"/>
-        </w:numPr>
-        <w:spacing w:after="0" w:line="240" w:lineRule="auto"/>
-      </w:pPr>
-      <w:r>
-        <w:t>Achat pièce</w:t>
-      </w:r>
-    </w:p>
-    <w:p>
-      <w:pPr>
-        <w:pStyle w:val="Paragraphedeliste"/>
-        <w:numPr>
-          <w:ilvl w:val="3"/>
-          <w:numId w:val="10"/>
-        </w:numPr>
-        <w:spacing w:after="0" w:line="240" w:lineRule="auto"/>
-      </w:pPr>
-      <w:r>
-        <w:t>Autres dépenses</w:t>
-      </w:r>
-    </w:p>
-    <w:p>
-      <w:pPr>
-        <w:pStyle w:val="Titre2"/>
-      </w:pPr>
-      <w:r>
-        <w:t>Contrainte fonctionnelle</w:t>
-      </w:r>
-    </w:p>
-    <w:p>
-      <w:r>
-        <w:t xml:space="preserve">Le site doit </w:t>
-      </w:r>
-      <w:r>
-        <w:t>contenir au</w:t>
-      </w:r>
-      <w:r>
-        <w:t xml:space="preserve"> moins </w:t>
-      </w:r>
-      <w:r>
-        <w:t>les fonctionnalités suivantes :</w:t>
-      </w:r>
-    </w:p>
-    <w:p>
-      <w:pPr>
-        <w:pStyle w:val="Paragraphedeliste"/>
-        <w:numPr>
-          <w:ilvl w:val="0"/>
-          <w:numId w:val="7"/>
-        </w:numPr>
-      </w:pPr>
-      <w:r>
-        <w:t>Login,</w:t>
-      </w:r>
-      <w:r>
-        <w:t xml:space="preserve"> Inscription</w:t>
-      </w:r>
-      <w:r>
-        <w:t xml:space="preserve"> </w:t>
-      </w:r>
-      <w:r>
-        <w:rPr>
-          <w:color w:val="FF0000"/>
-        </w:rPr>
-        <w:t>B F</w:t>
-      </w:r>
-    </w:p>
-    <w:p>
-      <w:pPr>
-        <w:pStyle w:val="Paragraphedeliste"/>
-        <w:numPr>
-          <w:ilvl w:val="0"/>
           <w:numId w:val="7"/>
         </w:numPr>
       </w:pPr>
@@ -1046,13 +980,8 @@
         </w:numPr>
       </w:pPr>
       <w:r>
-        <w:t xml:space="preserve">Base de donnée : </w:t>
-      </w:r>
-      <w:proofErr w:type="spellStart"/>
-      <w:r>
-        <w:t>Mongodb</w:t>
-      </w:r>
-      <w:proofErr w:type="spellEnd"/>
+        <w:t>Base de donnée : Mongodb</w:t>
+      </w:r>
     </w:p>
     <w:p>
       <w:pPr>
@@ -1063,15 +992,7 @@
         </w:numPr>
       </w:pPr>
       <w:r>
-        <w:t xml:space="preserve">Backend : Express et Javascript (pas de </w:t>
-      </w:r>
-      <w:proofErr w:type="spellStart"/>
-      <w:r>
-        <w:t>Typescript</w:t>
-      </w:r>
-      <w:proofErr w:type="spellEnd"/>
-      <w:r>
-        <w:t>)</w:t>
+        <w:t>Backend : Express et Javascript (pas de Typescript)</w:t>
       </w:r>
     </w:p>
     <w:p>
@@ -1083,23 +1004,7 @@
         </w:numPr>
       </w:pPr>
       <w:r>
-        <w:t xml:space="preserve">Frontend : </w:t>
-      </w:r>
-      <w:proofErr w:type="spellStart"/>
-      <w:r>
-        <w:t>Angular</w:t>
-      </w:r>
-      <w:proofErr w:type="spellEnd"/>
-      <w:r>
-        <w:t xml:space="preserve"> (Javascript ou </w:t>
-      </w:r>
-      <w:proofErr w:type="spellStart"/>
-      <w:r>
-        <w:t>Typescript</w:t>
-      </w:r>
-      <w:proofErr w:type="spellEnd"/>
-      <w:r>
-        <w:t>)</w:t>
+        <w:t>Frontend : Angular (Javascript ou Typescript)</w:t>
       </w:r>
     </w:p>
     <w:p>
@@ -1111,13 +1016,8 @@
         </w:numPr>
       </w:pPr>
       <w:r>
-        <w:t xml:space="preserve">Vous pouvez utiliser un </w:t>
-      </w:r>
-      <w:proofErr w:type="spellStart"/>
-      <w:r>
-        <w:t>template</w:t>
-      </w:r>
-      <w:proofErr w:type="spellEnd"/>
+        <w:t>Vous pouvez utiliser un template</w:t>
+      </w:r>
     </w:p>
     <w:p>
       <w:pPr>

</xml_diff>